<commit_message>
Corrigido o uso da funcao atan do matlab para atan2 que calcula o angulo de fase entre a componente real e img
</commit_message>
<xml_diff>
--- a/pratica-02/pratica-02-filtro-notch.docx
+++ b/pratica-02/pratica-02-filtro-notch.docx
@@ -6144,7 +6144,6 @@
                 <w:rFonts w:ascii="Courier New" w:hAnsi="Courier New" w:cs="Courier New"/>
                 <w:sz w:val="18"/>
                 <w:szCs w:val="18"/>
-                <w:lang w:val="en-US"/>
               </w:rPr>
             </w:pPr>
             <w:r>
@@ -6153,7 +6152,6 @@
                 <w:color w:val="32B9B9"/>
                 <w:sz w:val="18"/>
                 <w:szCs w:val="18"/>
-                <w:lang w:val="en-US"/>
               </w:rPr>
               <w:t>figure</w:t>
             </w:r>
@@ -6163,7 +6161,6 @@
                 <w:color w:val="4A55DB"/>
                 <w:sz w:val="18"/>
                 <w:szCs w:val="18"/>
-                <w:lang w:val="en-US"/>
               </w:rPr>
               <w:t>(</w:t>
             </w:r>
@@ -6173,7 +6170,6 @@
                 <w:color w:val="BC8F8F"/>
                 <w:sz w:val="18"/>
                 <w:szCs w:val="18"/>
-                <w:lang w:val="en-US"/>
               </w:rPr>
               <w:t>1</w:t>
             </w:r>
@@ -6183,7 +6179,6 @@
                 <w:color w:val="4A55DB"/>
                 <w:sz w:val="18"/>
                 <w:szCs w:val="18"/>
-                <w:lang w:val="en-US"/>
               </w:rPr>
               <w:t>)</w:t>
             </w:r>
@@ -6213,7 +6208,6 @@
                 <w:rFonts w:ascii="Courier New" w:hAnsi="Courier New" w:cs="Courier New"/>
                 <w:sz w:val="18"/>
                 <w:szCs w:val="18"/>
-                <w:lang w:val="en-US"/>
               </w:rPr>
             </w:pPr>
             <w:r>
@@ -6222,7 +6216,6 @@
                 <w:color w:val="000000"/>
                 <w:sz w:val="18"/>
                 <w:szCs w:val="18"/>
-                <w:lang w:val="en-US"/>
               </w:rPr>
               <w:lastRenderedPageBreak/>
               <w:t>subplot</w:t>
@@ -6233,7 +6226,6 @@
                 <w:color w:val="4A55DB"/>
                 <w:sz w:val="18"/>
                 <w:szCs w:val="18"/>
-                <w:lang w:val="en-US"/>
               </w:rPr>
               <w:t>(</w:t>
             </w:r>
@@ -6243,7 +6235,6 @@
                 <w:color w:val="BC8F8F"/>
                 <w:sz w:val="18"/>
                 <w:szCs w:val="18"/>
-                <w:lang w:val="en-US"/>
               </w:rPr>
               <w:t>211</w:t>
             </w:r>
@@ -6253,7 +6244,6 @@
                 <w:color w:val="4A55DB"/>
                 <w:sz w:val="18"/>
                 <w:szCs w:val="18"/>
-                <w:lang w:val="en-US"/>
               </w:rPr>
               <w:t>)</w:t>
             </w:r>
@@ -7598,15 +7588,7 @@
                 <w:sz w:val="22"/>
                 <w:szCs w:val="22"/>
               </w:rPr>
-              <w:t xml:space="preserve"> </w:t>
-            </w:r>
-            <w:r>
-              <w:rPr>
-                <w:bCs/>
-                <w:sz w:val="22"/>
-                <w:szCs w:val="22"/>
-              </w:rPr>
-              <w:t>filtro</w:t>
+              <w:t xml:space="preserve"> filtro</w:t>
             </w:r>
             <w:r>
               <w:rPr>
@@ -7680,15 +7662,7 @@
                 <w:sz w:val="22"/>
                 <w:szCs w:val="22"/>
               </w:rPr>
-              <w:t>Gráficos gerados usando Alfa = 0.</w:t>
-            </w:r>
-            <w:r>
-              <w:rPr>
-                <w:b/>
-                <w:sz w:val="22"/>
-                <w:szCs w:val="22"/>
-              </w:rPr>
-              <w:t>9.</w:t>
+              <w:t>Gráficos gerados usando Alfa = 0.9.</w:t>
             </w:r>
           </w:p>
           <w:p>
@@ -7880,23 +7854,7 @@
                 <w:sz w:val="22"/>
                 <w:szCs w:val="22"/>
               </w:rPr>
-              <w:t>Analisando-se o gráfico acima, plotado para Alfa = 0.</w:t>
-            </w:r>
-            <w:r>
-              <w:rPr>
-                <w:bCs/>
-                <w:sz w:val="22"/>
-                <w:szCs w:val="22"/>
-              </w:rPr>
-              <w:t>9</w:t>
-            </w:r>
-            <w:r>
-              <w:rPr>
-                <w:bCs/>
-                <w:sz w:val="22"/>
-                <w:szCs w:val="22"/>
-              </w:rPr>
-              <w:t xml:space="preserve">, pode-se perceber </w:t>
+              <w:t xml:space="preserve">Analisando-se o gráfico acima, plotado para Alfa = 0.9, pode-se perceber </w:t>
             </w:r>
             <w:r>
               <w:rPr>
@@ -7952,23 +7910,7 @@
                 <w:sz w:val="22"/>
                 <w:szCs w:val="22"/>
               </w:rPr>
-              <w:t xml:space="preserve">não interferindo no sinal das </w:t>
-            </w:r>
-            <w:r>
-              <w:rPr>
-                <w:bCs/>
-                <w:sz w:val="22"/>
-                <w:szCs w:val="22"/>
-              </w:rPr>
-              <w:t xml:space="preserve">demais </w:t>
-            </w:r>
-            <w:r>
-              <w:rPr>
-                <w:bCs/>
-                <w:sz w:val="22"/>
-                <w:szCs w:val="22"/>
-              </w:rPr>
-              <w:t>componentes harmônicas</w:t>
+              <w:t>não interferindo no sinal das demais componentes harmônicas</w:t>
             </w:r>
             <w:r>
               <w:rPr>
@@ -8171,10 +8113,10 @@
                 <w:szCs w:val="22"/>
               </w:rPr>
               <w:drawing>
-                <wp:inline distT="0" distB="0" distL="0" distR="0" wp14:anchorId="373CD966" wp14:editId="6AE042F8">
+                <wp:inline distT="0" distB="0" distL="0" distR="0" wp14:anchorId="6122D7D8" wp14:editId="537A15D3">
                   <wp:extent cx="6642100" cy="3357880"/>
                   <wp:effectExtent l="0" t="0" r="6350" b="0"/>
-                  <wp:docPr id="13" name="Imagem 13"/>
+                  <wp:docPr id="6" name="Imagem 6"/>
                   <wp:cNvGraphicFramePr>
                     <a:graphicFrameLocks xmlns:a="http://schemas.openxmlformats.org/drawingml/2006/main" noChangeAspect="1"/>
                   </wp:cNvGraphicFramePr>
@@ -8182,7 +8124,7 @@
                     <a:graphicData uri="http://schemas.openxmlformats.org/drawingml/2006/picture">
                       <pic:pic xmlns:pic="http://schemas.openxmlformats.org/drawingml/2006/picture">
                         <pic:nvPicPr>
-                          <pic:cNvPr id="0" name="Picture 4"/>
+                          <pic:cNvPr id="0" name="Picture 1"/>
                           <pic:cNvPicPr>
                             <a:picLocks noChangeAspect="1" noChangeArrowheads="1"/>
                           </pic:cNvPicPr>
@@ -8203,7 +8145,7 @@
                         <pic:spPr bwMode="auto">
                           <a:xfrm>
                             <a:off x="0" y="0"/>
-                            <a:ext cx="6651814" cy="3362791"/>
+                            <a:ext cx="6642100" cy="3357880"/>
                           </a:xfrm>
                           <a:prstGeom prst="rect">
                             <a:avLst/>
@@ -8271,48 +8213,56 @@
                 <w:sz w:val="22"/>
                 <w:szCs w:val="22"/>
               </w:rPr>
+              <w:t xml:space="preserve">Analisando-se </w:t>
+            </w:r>
+            <w:r>
+              <w:rPr>
+                <w:bCs/>
+                <w:sz w:val="22"/>
+                <w:szCs w:val="22"/>
+              </w:rPr>
+              <w:t>o gráfico de Ganho X Frequência acima, nota-se que para um valor de Alfa pequeno</w:t>
+            </w:r>
+            <w:r>
+              <w:rPr>
+                <w:bCs/>
+                <w:sz w:val="22"/>
+                <w:szCs w:val="22"/>
+              </w:rPr>
+              <w:t xml:space="preserve"> (distante de 1)</w:t>
+            </w:r>
+            <w:r>
+              <w:rPr>
+                <w:bCs/>
+                <w:sz w:val="22"/>
+                <w:szCs w:val="22"/>
+              </w:rPr>
+              <w:t xml:space="preserve"> o</w:t>
+            </w:r>
+            <w:r>
+              <w:rPr>
+                <w:bCs/>
+                <w:sz w:val="22"/>
+                <w:szCs w:val="22"/>
+              </w:rPr>
+              <w:t xml:space="preserve"> ganho atinge 0 para a componente de 60Hz</w:t>
+            </w:r>
+            <w:r>
+              <w:rPr>
+                <w:bCs/>
+                <w:sz w:val="22"/>
+                <w:szCs w:val="22"/>
+              </w:rPr>
+              <w:t xml:space="preserve"> e começa a subir recuperando novamente o valor 1 somente </w:t>
+            </w:r>
+            <w:r>
+              <w:rPr>
+                <w:bCs/>
+                <w:sz w:val="22"/>
+                <w:szCs w:val="22"/>
+              </w:rPr>
               <w:lastRenderedPageBreak/>
-              <w:t xml:space="preserve">Analisando-se </w:t>
-            </w:r>
-            <w:r>
-              <w:rPr>
-                <w:bCs/>
-                <w:sz w:val="22"/>
-                <w:szCs w:val="22"/>
-              </w:rPr>
-              <w:t>o gráfico de Ganho X Frequência acima, nota-se que para um valor de Alfa pequeno</w:t>
-            </w:r>
-            <w:r>
-              <w:rPr>
-                <w:bCs/>
-                <w:sz w:val="22"/>
-                <w:szCs w:val="22"/>
-              </w:rPr>
-              <w:t xml:space="preserve"> (distante de 1)</w:t>
-            </w:r>
-            <w:r>
-              <w:rPr>
-                <w:bCs/>
-                <w:sz w:val="22"/>
-                <w:szCs w:val="22"/>
-              </w:rPr>
-              <w:t xml:space="preserve"> o</w:t>
-            </w:r>
-            <w:r>
-              <w:rPr>
-                <w:bCs/>
-                <w:sz w:val="22"/>
-                <w:szCs w:val="22"/>
-              </w:rPr>
-              <w:t xml:space="preserve"> ganho atinge 0 para a componente de 60Hz</w:t>
-            </w:r>
-            <w:r>
-              <w:rPr>
-                <w:bCs/>
-                <w:sz w:val="22"/>
-                <w:szCs w:val="22"/>
-              </w:rPr>
-              <w:t xml:space="preserve"> e começa a subir recuperando novamente o valor 1 somente próximo de 1800Hz, ou seja, atenuando </w:t>
+              <w:t xml:space="preserve">próximo de 1800Hz, ou seja, atenuando </w:t>
             </w:r>
             <w:r>
               <w:rPr>
@@ -8321,6 +8271,46 @@
                 <w:szCs w:val="22"/>
               </w:rPr>
               <w:t>uma grande faixa de componentes harmônicas.</w:t>
+            </w:r>
+            <w:r>
+              <w:rPr>
+                <w:bCs/>
+                <w:sz w:val="22"/>
+                <w:szCs w:val="22"/>
+              </w:rPr>
+              <w:t xml:space="preserve"> Nota-se também um </w:t>
+            </w:r>
+            <w:r>
+              <w:rPr>
+                <w:bCs/>
+                <w:sz w:val="22"/>
+                <w:szCs w:val="22"/>
+              </w:rPr>
+              <w:t>atraso d</w:t>
+            </w:r>
+            <w:r>
+              <w:rPr>
+                <w:bCs/>
+                <w:sz w:val="22"/>
+                <w:szCs w:val="22"/>
+              </w:rPr>
+              <w:t>e fase das componentes com frequência próxima a 60Hz (Exatamente na componente de 60Hz ocorre um atraso de fase de 90º)</w:t>
+            </w:r>
+            <w:r>
+              <w:rPr>
+                <w:bCs/>
+                <w:sz w:val="22"/>
+                <w:szCs w:val="22"/>
+              </w:rPr>
+              <w:t xml:space="preserve"> e as componentes de frequência maior que 60Hz sofrem um adiantamento de fase</w:t>
+            </w:r>
+            <w:r>
+              <w:rPr>
+                <w:bCs/>
+                <w:sz w:val="22"/>
+                <w:szCs w:val="22"/>
+              </w:rPr>
+              <w:t>, começando por 90º e decaindo até chegar em 0º em aproximadamente 1950Hz.</w:t>
             </w:r>
           </w:p>
           <w:p>
@@ -8354,15 +8344,7 @@
                 <w:sz w:val="22"/>
                 <w:szCs w:val="22"/>
               </w:rPr>
-              <w:t>Alfa = 0.</w:t>
-            </w:r>
-            <w:r>
-              <w:rPr>
-                <w:b/>
-                <w:sz w:val="22"/>
-                <w:szCs w:val="22"/>
-              </w:rPr>
-              <w:t>9</w:t>
+              <w:t>Alfa = 0.9</w:t>
             </w:r>
           </w:p>
           <w:p>
@@ -8394,10 +8376,10 @@
                 <w:szCs w:val="22"/>
               </w:rPr>
               <w:drawing>
-                <wp:inline distT="0" distB="0" distL="0" distR="0" wp14:anchorId="5C7F072E" wp14:editId="19169944">
+                <wp:inline distT="0" distB="0" distL="0" distR="0" wp14:anchorId="40526D5E" wp14:editId="4ED712E0">
                   <wp:extent cx="6642100" cy="3357880"/>
                   <wp:effectExtent l="0" t="0" r="6350" b="0"/>
-                  <wp:docPr id="14" name="Imagem 14"/>
+                  <wp:docPr id="7" name="Imagem 7"/>
                   <wp:cNvGraphicFramePr>
                     <a:graphicFrameLocks xmlns:a="http://schemas.openxmlformats.org/drawingml/2006/main" noChangeAspect="1"/>
                   </wp:cNvGraphicFramePr>
@@ -8405,7 +8387,7 @@
                     <a:graphicData uri="http://schemas.openxmlformats.org/drawingml/2006/picture">
                       <pic:pic xmlns:pic="http://schemas.openxmlformats.org/drawingml/2006/picture">
                         <pic:nvPicPr>
-                          <pic:cNvPr id="0" name="Picture 5"/>
+                          <pic:cNvPr id="0" name="Picture 2"/>
                           <pic:cNvPicPr>
                             <a:picLocks noChangeAspect="1" noChangeArrowheads="1"/>
                           </pic:cNvPicPr>
@@ -8460,6 +8442,105 @@
               <w:jc w:val="both"/>
               <w:rPr>
                 <w:bCs/>
+                <w:sz w:val="22"/>
+                <w:szCs w:val="22"/>
+              </w:rPr>
+            </w:pPr>
+            <w:r>
+              <w:rPr>
+                <w:bCs/>
+                <w:sz w:val="22"/>
+                <w:szCs w:val="22"/>
+              </w:rPr>
+              <w:t xml:space="preserve">Analisando-se o gráfico de Ganho X Frequência acima, nota-se que para um valor de Alfa de 0,9 (mais próximo de 1) o ganho atinge 0 para a componente de 60Hz e começa a subir </w:t>
+            </w:r>
+            <w:r>
+              <w:rPr>
+                <w:bCs/>
+                <w:sz w:val="22"/>
+                <w:szCs w:val="22"/>
+              </w:rPr>
+              <w:t xml:space="preserve">rapidamente </w:t>
+            </w:r>
+            <w:r>
+              <w:rPr>
+                <w:bCs/>
+                <w:sz w:val="22"/>
+                <w:szCs w:val="22"/>
+              </w:rPr>
+              <w:t>novamente</w:t>
+            </w:r>
+            <w:r>
+              <w:rPr>
+                <w:bCs/>
+                <w:sz w:val="22"/>
+                <w:szCs w:val="22"/>
+              </w:rPr>
+              <w:t>, recuperando</w:t>
+            </w:r>
+            <w:r>
+              <w:rPr>
+                <w:bCs/>
+                <w:sz w:val="22"/>
+                <w:szCs w:val="22"/>
+              </w:rPr>
+              <w:t xml:space="preserve"> o valor 1 próximo de </w:t>
+            </w:r>
+            <w:r>
+              <w:rPr>
+                <w:bCs/>
+                <w:sz w:val="22"/>
+                <w:szCs w:val="22"/>
+              </w:rPr>
+              <w:t>4</w:t>
+            </w:r>
+            <w:r>
+              <w:rPr>
+                <w:bCs/>
+                <w:sz w:val="22"/>
+                <w:szCs w:val="22"/>
+              </w:rPr>
+              <w:t xml:space="preserve">00Hz, ou seja, atenuando uma </w:t>
+            </w:r>
+            <w:r>
+              <w:rPr>
+                <w:bCs/>
+                <w:sz w:val="22"/>
+                <w:szCs w:val="22"/>
+              </w:rPr>
+              <w:t>pequena</w:t>
+            </w:r>
+            <w:r>
+              <w:rPr>
+                <w:bCs/>
+                <w:sz w:val="22"/>
+                <w:szCs w:val="22"/>
+              </w:rPr>
+              <w:t xml:space="preserve"> faixa de componentes harmônicas.</w:t>
+            </w:r>
+            <w:r>
+              <w:rPr>
+                <w:bCs/>
+                <w:sz w:val="22"/>
+                <w:szCs w:val="22"/>
+              </w:rPr>
+              <w:t xml:space="preserve"> Logo, a conclusão é que o Alfa ideal para o filtro será o Alfa mais próximo do valor 1 possível, para que o apenas a componente desejada de 60Hz seja atenuada</w:t>
+            </w:r>
+            <w:r>
+              <w:rPr>
+                <w:bCs/>
+                <w:sz w:val="22"/>
+                <w:szCs w:val="22"/>
+              </w:rPr>
+              <w:t>.</w:t>
+            </w:r>
+          </w:p>
+          <w:p>
+            <w:pPr>
+              <w:pStyle w:val="PargrafodaLista"/>
+              <w:jc w:val="both"/>
+              <w:rPr>
+                <w:bCs/>
                 <w:color w:val="7F7F7F" w:themeColor="text1" w:themeTint="80"/>
                 <w:sz w:val="22"/>
                 <w:szCs w:val="22"/>
@@ -8471,103 +8552,23 @@
                 <w:sz w:val="22"/>
                 <w:szCs w:val="22"/>
               </w:rPr>
-              <w:t xml:space="preserve">Analisando-se o gráfico de Ganho X Frequência acima, nota-se que para um valor de Alfa </w:t>
-            </w:r>
-            <w:r>
-              <w:rPr>
-                <w:bCs/>
-                <w:sz w:val="22"/>
-                <w:szCs w:val="22"/>
-              </w:rPr>
-              <w:t>de 0,9 (mais próximo de 1)</w:t>
-            </w:r>
-            <w:r>
-              <w:rPr>
-                <w:bCs/>
-                <w:sz w:val="22"/>
-                <w:szCs w:val="22"/>
-              </w:rPr>
-              <w:t xml:space="preserve"> o ganho atinge 0 para a componente de 60Hz e começa a subir </w:t>
-            </w:r>
-            <w:r>
-              <w:rPr>
-                <w:bCs/>
-                <w:sz w:val="22"/>
-                <w:szCs w:val="22"/>
-              </w:rPr>
-              <w:t xml:space="preserve">rapidamente </w:t>
-            </w:r>
-            <w:r>
-              <w:rPr>
-                <w:bCs/>
-                <w:sz w:val="22"/>
-                <w:szCs w:val="22"/>
-              </w:rPr>
-              <w:t>novamente</w:t>
-            </w:r>
-            <w:r>
-              <w:rPr>
-                <w:bCs/>
-                <w:sz w:val="22"/>
-                <w:szCs w:val="22"/>
-              </w:rPr>
-              <w:t>, recuperando</w:t>
-            </w:r>
-            <w:r>
-              <w:rPr>
-                <w:bCs/>
-                <w:sz w:val="22"/>
-                <w:szCs w:val="22"/>
-              </w:rPr>
-              <w:t xml:space="preserve"> o valor 1 próximo de </w:t>
-            </w:r>
-            <w:r>
-              <w:rPr>
-                <w:bCs/>
-                <w:sz w:val="22"/>
-                <w:szCs w:val="22"/>
-              </w:rPr>
-              <w:t>4</w:t>
-            </w:r>
-            <w:r>
-              <w:rPr>
-                <w:bCs/>
-                <w:sz w:val="22"/>
-                <w:szCs w:val="22"/>
-              </w:rPr>
-              <w:t xml:space="preserve">00Hz, ou seja, atenuando uma </w:t>
-            </w:r>
-            <w:r>
-              <w:rPr>
-                <w:bCs/>
-                <w:sz w:val="22"/>
-                <w:szCs w:val="22"/>
-              </w:rPr>
-              <w:t>pequena</w:t>
-            </w:r>
-            <w:r>
-              <w:rPr>
-                <w:bCs/>
-                <w:sz w:val="22"/>
-                <w:szCs w:val="22"/>
-              </w:rPr>
-              <w:t xml:space="preserve"> faixa de componentes harmônicas.</w:t>
-            </w:r>
-            <w:r>
-              <w:rPr>
-                <w:bCs/>
-                <w:sz w:val="22"/>
-                <w:szCs w:val="22"/>
-              </w:rPr>
-              <w:t xml:space="preserve"> Logo, a conclusão é que o Alfa ideal para o filtro será o Alfa mais próximo do valor 1 possível, para que o apenas a componente desejada de 60Hz seja atenuada</w:t>
-            </w:r>
-            <w:r>
-              <w:rPr>
-                <w:bCs/>
-                <w:sz w:val="22"/>
-                <w:szCs w:val="22"/>
-              </w:rPr>
-              <w:t>.</w:t>
+              <w:t xml:space="preserve">Nota-se também um atraso de fase das componentes com frequência próxima a 60Hz (Exatamente na componente de 60Hz ocorre um atraso de fase de 90º) e as componentes de frequência maior que 60Hz sofrem um adiantamento de fase, começando por 90º e decaindo até chegar em 0º em aproximadamente </w:t>
+            </w:r>
+            <w:r>
+              <w:rPr>
+                <w:bCs/>
+                <w:sz w:val="22"/>
+                <w:szCs w:val="22"/>
+              </w:rPr>
+              <w:t>400</w:t>
+            </w:r>
+            <w:r>
+              <w:rPr>
+                <w:bCs/>
+                <w:sz w:val="22"/>
+                <w:szCs w:val="22"/>
+              </w:rPr>
+              <w:t>Hz.</w:t>
             </w:r>
           </w:p>
           <w:p>

</xml_diff>